<commit_message>
updated to current work
few corrections . changed SharePoint student progress track to "Current Work"
</commit_message>
<xml_diff>
--- a/12_8_25_Research_Journal_StatusReport.docx
+++ b/12_8_25_Research_Journal_StatusReport.docx
@@ -106,9 +106,19 @@
           <w:kern w:val="0"/>
           <w14:ligatures w14:val="none"/>
         </w:rPr>
-        <w:t xml:space="preserve"> I have learnt GitHub and Docker..</w:t>
+        <w:t xml:space="preserve"> I have learnt GitHub and </w:t>
+      </w:r>
+      <w:proofErr w:type="gramStart"/>
+      <w:r>
+        <w:rPr>
+          <w:rFonts w:ascii="Times New Roman" w:hAnsi="Times New Roman" w:cs="Times New Roman"/>
+          <w:kern w:val="0"/>
+          <w14:ligatures w14:val="none"/>
+        </w:rPr>
+        <w:t>Docker..</w:t>
       </w:r>
       <w:proofErr w:type="spellStart"/>
+      <w:proofErr w:type="gramEnd"/>
       <w:r>
         <w:rPr>
           <w:rFonts w:ascii="Times New Roman" w:hAnsi="Times New Roman" w:cs="Times New Roman"/>
@@ -1499,7 +1509,13 @@
         <w:pStyle w:val="Heading2"/>
       </w:pPr>
       <w:r>
-        <w:t>High-Performance AI Infrastructure (5090 Workstation + Docker)</w:t>
+        <w:t xml:space="preserve">High-Performance AI </w:t>
+      </w:r>
+      <w:r>
+        <w:t xml:space="preserve">Machine </w:t>
+      </w:r>
+      <w:r>
+        <w:t>(5090 Workstation + Docker)</w:t>
       </w:r>
     </w:p>
     <w:p>
@@ -1517,7 +1533,81 @@
           <w:kern w:val="0"/>
           <w14:ligatures w14:val="none"/>
         </w:rPr>
-        <w:t>Set up Whisper, Llama, and DeepSeek inside optimized GPU containers, including memory tuning, GPU-layer configuration, container security, and stable local endpoints.</w:t>
+        <w:t xml:space="preserve">Set up Llama, and DeepSeek inside optimized GPU </w:t>
+      </w:r>
+      <w:r>
+        <w:rPr>
+          <w:rFonts w:ascii="Times New Roman" w:hAnsi="Times New Roman" w:cs="Times New Roman"/>
+          <w:kern w:val="0"/>
+          <w14:ligatures w14:val="none"/>
+        </w:rPr>
+        <w:t xml:space="preserve">docker </w:t>
+      </w:r>
+      <w:r>
+        <w:rPr>
+          <w:rFonts w:ascii="Times New Roman" w:hAnsi="Times New Roman" w:cs="Times New Roman"/>
+          <w:kern w:val="0"/>
+          <w14:ligatures w14:val="none"/>
+        </w:rPr>
+        <w:t>containers,</w:t>
+      </w:r>
+      <w:r>
+        <w:rPr>
+          <w:rFonts w:ascii="Times New Roman" w:hAnsi="Times New Roman" w:cs="Times New Roman"/>
+          <w:kern w:val="0"/>
+          <w14:ligatures w14:val="none"/>
+        </w:rPr>
+        <w:t xml:space="preserve"> and </w:t>
+      </w:r>
+      <w:r>
+        <w:rPr>
+          <w:rFonts w:ascii="Times New Roman" w:hAnsi="Times New Roman" w:cs="Times New Roman"/>
+          <w:kern w:val="0"/>
+          <w14:ligatures w14:val="none"/>
+        </w:rPr>
+        <w:t>Whisper</w:t>
+      </w:r>
+      <w:r>
+        <w:rPr>
+          <w:rFonts w:ascii="Times New Roman" w:hAnsi="Times New Roman" w:cs="Times New Roman"/>
+          <w:kern w:val="0"/>
+          <w14:ligatures w14:val="none"/>
+        </w:rPr>
+        <w:t xml:space="preserve"> in a </w:t>
+      </w:r>
+      <w:proofErr w:type="spellStart"/>
+      <w:r>
+        <w:rPr>
+          <w:rFonts w:ascii="Times New Roman" w:hAnsi="Times New Roman" w:cs="Times New Roman"/>
+          <w:kern w:val="0"/>
+          <w14:ligatures w14:val="none"/>
+        </w:rPr>
+        <w:t>cpu</w:t>
+      </w:r>
+      <w:proofErr w:type="spellEnd"/>
+      <w:r>
+        <w:rPr>
+          <w:rFonts w:ascii="Times New Roman" w:hAnsi="Times New Roman" w:cs="Times New Roman"/>
+          <w:kern w:val="0"/>
+          <w14:ligatures w14:val="none"/>
+        </w:rPr>
+        <w:t xml:space="preserve"> container. (this version is not mine</w:t>
+      </w:r>
+      <w:r>
+        <w:rPr>
+          <w:rFonts w:ascii="Times New Roman" w:hAnsi="Times New Roman" w:cs="Times New Roman"/>
+          <w:kern w:val="0"/>
+          <w14:ligatures w14:val="none"/>
+        </w:rPr>
+        <w:t>)</w:t>
+      </w:r>
+      <w:r>
+        <w:rPr>
+          <w:rFonts w:ascii="Times New Roman" w:hAnsi="Times New Roman" w:cs="Times New Roman"/>
+          <w:kern w:val="0"/>
+          <w14:ligatures w14:val="none"/>
+        </w:rPr>
+        <w:t xml:space="preserve"> including memory tuning, GPU-layer configuration, container security, and stable local endpoints.</w:t>
       </w:r>
     </w:p>
     <w:p>
@@ -1643,7 +1733,25 @@
           <w:kern w:val="0"/>
           <w14:ligatures w14:val="none"/>
         </w:rPr>
-        <w:t xml:space="preserve"> Logins are handle by Microsoft and all </w:t>
+        <w:t xml:space="preserve"> Logins are </w:t>
+      </w:r>
+      <w:proofErr w:type="gramStart"/>
+      <w:r>
+        <w:rPr>
+          <w:rFonts w:ascii="Times New Roman" w:hAnsi="Times New Roman" w:cs="Times New Roman"/>
+          <w:kern w:val="0"/>
+          <w14:ligatures w14:val="none"/>
+        </w:rPr>
+        <w:t>handle</w:t>
+      </w:r>
+      <w:proofErr w:type="gramEnd"/>
+      <w:r>
+        <w:rPr>
+          <w:rFonts w:ascii="Times New Roman" w:hAnsi="Times New Roman" w:cs="Times New Roman"/>
+          <w:kern w:val="0"/>
+          <w14:ligatures w14:val="none"/>
+        </w:rPr>
+        <w:t xml:space="preserve"> by Microsoft and all </w:t>
       </w:r>
       <w:r>
         <w:rPr>
@@ -1791,6 +1899,7 @@
           <w:kern w:val="0"/>
           <w14:ligatures w14:val="none"/>
         </w:rPr>
+        <w:lastRenderedPageBreak/>
         <w:t xml:space="preserve">Reason: </w:t>
       </w:r>
       <w:r>
@@ -1815,8 +1924,16 @@
         <w:pStyle w:val="Heading2"/>
       </w:pPr>
       <w:r>
-        <w:lastRenderedPageBreak/>
         <w:t>SharePoint Student Progress Tracking</w:t>
+      </w:r>
+      <w:r>
+        <w:t xml:space="preserve"> (</w:t>
+      </w:r>
+      <w:r>
+        <w:t>Current Work</w:t>
+      </w:r>
+      <w:r>
+        <w:t>)</w:t>
       </w:r>
     </w:p>
     <w:p>
@@ -1834,7 +1951,23 @@
           <w:kern w:val="0"/>
           <w14:ligatures w14:val="none"/>
         </w:rPr>
-        <w:t xml:space="preserve">Designed and implemented a custom SharePoint list structure to store attempts, timestamps, transcripts, and performance data </w:t>
+        <w:t>Design</w:t>
+      </w:r>
+      <w:r>
+        <w:rPr>
+          <w:rFonts w:ascii="Times New Roman" w:hAnsi="Times New Roman" w:cs="Times New Roman"/>
+          <w:kern w:val="0"/>
+          <w14:ligatures w14:val="none"/>
+        </w:rPr>
+        <w:t>ing</w:t>
+      </w:r>
+      <w:r>
+        <w:rPr>
+          <w:rFonts w:ascii="Times New Roman" w:hAnsi="Times New Roman" w:cs="Times New Roman"/>
+          <w:kern w:val="0"/>
+          <w14:ligatures w14:val="none"/>
+        </w:rPr>
+        <w:t xml:space="preserve"> a custom SharePoint list structure to store attempts, timestamps, transcripts, and performance data </w:t>
       </w:r>
       <w:r>
         <w:rPr>
@@ -1959,6 +2092,7 @@
         </w:rPr>
         <w:t xml:space="preserve">. Began </w:t>
       </w:r>
+      <w:proofErr w:type="gramStart"/>
       <w:r>
         <w:rPr>
           <w:rFonts w:ascii="Times New Roman" w:hAnsi="Times New Roman" w:cs="Times New Roman"/>
@@ -1993,6 +2127,23 @@
         <w:t>FastAPI</w:t>
       </w:r>
       <w:proofErr w:type="spellEnd"/>
+      <w:proofErr w:type="gramEnd"/>
+      <w:r>
+        <w:rPr>
+          <w:rFonts w:ascii="Times New Roman" w:hAnsi="Times New Roman" w:cs="Times New Roman"/>
+          <w:kern w:val="0"/>
+          <w14:ligatures w14:val="none"/>
+        </w:rPr>
+        <w:t xml:space="preserve"> &gt;</w:t>
+      </w:r>
+      <w:r>
+        <w:rPr>
+          <w:rFonts w:ascii="Times New Roman" w:hAnsi="Times New Roman" w:cs="Times New Roman"/>
+          <w:kern w:val="0"/>
+          <w14:ligatures w14:val="none"/>
+        </w:rPr>
+        <w:t>PAD</w:t>
+      </w:r>
       <w:r>
         <w:rPr>
           <w:rFonts w:ascii="Times New Roman" w:hAnsi="Times New Roman" w:cs="Times New Roman"/>
@@ -2001,29 +2152,14 @@
         </w:rPr>
         <w:t xml:space="preserve"> </w:t>
       </w:r>
-      <w:r>
-        <w:rPr>
-          <w:rFonts w:ascii="Times New Roman" w:hAnsi="Times New Roman" w:cs="Times New Roman"/>
-          <w:kern w:val="0"/>
-          <w14:ligatures w14:val="none"/>
-        </w:rPr>
-        <w:t>&gt;</w:t>
-      </w:r>
-      <w:r>
-        <w:rPr>
-          <w:rFonts w:ascii="Times New Roman" w:hAnsi="Times New Roman" w:cs="Times New Roman"/>
-          <w:kern w:val="0"/>
-          <w14:ligatures w14:val="none"/>
-        </w:rPr>
-        <w:t>PAD</w:t>
-      </w:r>
-      <w:r>
-        <w:rPr>
-          <w:rFonts w:ascii="Times New Roman" w:hAnsi="Times New Roman" w:cs="Times New Roman"/>
-          <w:kern w:val="0"/>
-          <w14:ligatures w14:val="none"/>
-        </w:rPr>
-        <w:t xml:space="preserve"> &gt; </w:t>
+      <w:proofErr w:type="gramStart"/>
+      <w:r>
+        <w:rPr>
+          <w:rFonts w:ascii="Times New Roman" w:hAnsi="Times New Roman" w:cs="Times New Roman"/>
+          <w:kern w:val="0"/>
+          <w14:ligatures w14:val="none"/>
+        </w:rPr>
+        <w:t xml:space="preserve">&gt; </w:t>
       </w:r>
       <w:r>
         <w:rPr>
@@ -2041,6 +2177,7 @@
         </w:rPr>
         <w:t>Docker</w:t>
       </w:r>
+      <w:proofErr w:type="gramEnd"/>
       <w:r>
         <w:rPr>
           <w:rFonts w:ascii="Times New Roman" w:hAnsi="Times New Roman" w:cs="Times New Roman"/>
@@ -2799,6 +2936,7 @@
   <w:style w:type="character" w:default="1" w:styleId="DefaultParagraphFont">
     <w:name w:val="Default Paragraph Font"/>
     <w:uiPriority w:val="1"/>
+    <w:semiHidden/>
     <w:unhideWhenUsed/>
   </w:style>
   <w:style w:type="table" w:default="1" w:styleId="TableNormal">

</xml_diff>

<commit_message>
first attempt for an offline model
Local interface with deekseek and ollama . stage one
</commit_message>
<xml_diff>
--- a/12_8_25_Research_Journal_StatusReport.docx
+++ b/12_8_25_Research_Journal_StatusReport.docx
@@ -4,6 +4,9 @@
   <w:body>
     <w:p>
       <w:r>
+        <w:t xml:space="preserve"> </w:t>
+      </w:r>
+      <w:r>
         <w:t>Status Report</w:t>
       </w:r>
       <w:r>
@@ -106,35 +109,23 @@
           <w:kern w:val="0"/>
           <w14:ligatures w14:val="none"/>
         </w:rPr>
-        <w:t xml:space="preserve"> I have learnt GitHub and </w:t>
-      </w:r>
-      <w:proofErr w:type="gramStart"/>
-      <w:r>
-        <w:rPr>
-          <w:rFonts w:ascii="Times New Roman" w:hAnsi="Times New Roman" w:cs="Times New Roman"/>
-          <w:kern w:val="0"/>
-          <w14:ligatures w14:val="none"/>
-        </w:rPr>
-        <w:t>Docker..</w:t>
-      </w:r>
-      <w:proofErr w:type="spellStart"/>
-      <w:proofErr w:type="gramEnd"/>
-      <w:r>
-        <w:rPr>
-          <w:rFonts w:ascii="Times New Roman" w:hAnsi="Times New Roman" w:cs="Times New Roman"/>
-          <w:kern w:val="0"/>
-          <w14:ligatures w14:val="none"/>
-        </w:rPr>
-        <w:t>Yaaay</w:t>
-      </w:r>
-      <w:proofErr w:type="spellEnd"/>
-      <w:r>
-        <w:rPr>
-          <w:rFonts w:ascii="Times New Roman" w:hAnsi="Times New Roman" w:cs="Times New Roman"/>
-          <w:kern w:val="0"/>
-          <w14:ligatures w14:val="none"/>
-        </w:rPr>
-        <w:t>!</w:t>
+        <w:t xml:space="preserve"> I have learnt GitHub and Docker</w:t>
+      </w:r>
+      <w:r>
+        <w:rPr>
+          <w:rFonts w:ascii="Times New Roman" w:hAnsi="Times New Roman" w:cs="Times New Roman"/>
+          <w:kern w:val="0"/>
+          <w14:ligatures w14:val="none"/>
+        </w:rPr>
+        <w:t>…</w:t>
+      </w:r>
+      <w:r>
+        <w:rPr>
+          <w:rFonts w:ascii="Times New Roman" w:hAnsi="Times New Roman" w:cs="Times New Roman"/>
+          <w:kern w:val="0"/>
+          <w14:ligatures w14:val="none"/>
+        </w:rPr>
+        <w:t>Yaaay!</w:t>
       </w:r>
       <w:r>
         <w:rPr>
@@ -214,18 +205,120 @@
           <w:kern w:val="0"/>
           <w14:ligatures w14:val="none"/>
         </w:rPr>
-        <w:t xml:space="preserve">. The system now integrates Docker-based ASR/LLM models, Power Platform applications, automated audio pipelines, SharePoint progression tracking, and a developing </w:t>
-      </w:r>
-      <w:proofErr w:type="spellStart"/>
-      <w:r>
-        <w:rPr>
-          <w:rFonts w:ascii="Times New Roman" w:hAnsi="Times New Roman" w:cs="Times New Roman"/>
-          <w:kern w:val="0"/>
-          <w14:ligatures w14:val="none"/>
-        </w:rPr>
-        <w:t>FastAPI</w:t>
-      </w:r>
-      <w:proofErr w:type="spellEnd"/>
+        <w:t xml:space="preserve">. The system now integrates Docker-based ASR/LLM models, Power Platform applications, automated audio pipelines, SharePoint progression tracking, and a developing FastAPI </w:t>
+      </w:r>
+      <w:r>
+        <w:rPr>
+          <w:rFonts w:ascii="Times New Roman" w:hAnsi="Times New Roman" w:cs="Times New Roman"/>
+          <w:kern w:val="0"/>
+          <w14:ligatures w14:val="none"/>
+        </w:rPr>
+        <w:t>endpoint</w:t>
+      </w:r>
+      <w:r>
+        <w:rPr>
+          <w:rFonts w:ascii="Times New Roman" w:hAnsi="Times New Roman" w:cs="Times New Roman"/>
+          <w:kern w:val="0"/>
+          <w14:ligatures w14:val="none"/>
+        </w:rPr>
+        <w:t xml:space="preserve"> to local models</w:t>
+      </w:r>
+      <w:r>
+        <w:rPr>
+          <w:rFonts w:ascii="Times New Roman" w:hAnsi="Times New Roman" w:cs="Times New Roman"/>
+          <w:kern w:val="0"/>
+          <w14:ligatures w14:val="none"/>
+        </w:rPr>
+        <w:t xml:space="preserve">. </w:t>
+      </w:r>
+      <w:r>
+        <w:rPr>
+          <w:rFonts w:ascii="Times New Roman" w:hAnsi="Times New Roman" w:cs="Times New Roman"/>
+          <w:kern w:val="0"/>
+          <w14:ligatures w14:val="none"/>
+        </w:rPr>
+        <w:t>I</w:t>
+      </w:r>
+      <w:r>
+        <w:rPr>
+          <w:rFonts w:ascii="Times New Roman" w:hAnsi="Times New Roman" w:cs="Times New Roman"/>
+          <w:kern w:val="0"/>
+          <w14:ligatures w14:val="none"/>
+        </w:rPr>
+        <w:t xml:space="preserve">t </w:t>
+      </w:r>
+      <w:r>
+        <w:rPr>
+          <w:rFonts w:ascii="Times New Roman" w:hAnsi="Times New Roman" w:cs="Times New Roman"/>
+          <w:kern w:val="0"/>
+          <w14:ligatures w14:val="none"/>
+        </w:rPr>
+        <w:t>sho</w:t>
+      </w:r>
+      <w:r>
+        <w:rPr>
+          <w:rFonts w:ascii="Times New Roman" w:hAnsi="Times New Roman" w:cs="Times New Roman"/>
+          <w:kern w:val="0"/>
+          <w14:ligatures w14:val="none"/>
+        </w:rPr>
+        <w:t>u</w:t>
+      </w:r>
+      <w:r>
+        <w:rPr>
+          <w:rFonts w:ascii="Times New Roman" w:hAnsi="Times New Roman" w:cs="Times New Roman"/>
+          <w:kern w:val="0"/>
+          <w14:ligatures w14:val="none"/>
+        </w:rPr>
+        <w:t xml:space="preserve">ld provide </w:t>
+      </w:r>
+      <w:r>
+        <w:rPr>
+          <w:rFonts w:ascii="Times New Roman" w:hAnsi="Times New Roman" w:cs="Times New Roman"/>
+          <w:kern w:val="0"/>
+          <w14:ligatures w14:val="none"/>
+        </w:rPr>
+        <w:t xml:space="preserve">a </w:t>
+      </w:r>
+      <w:r>
+        <w:rPr>
+          <w:rFonts w:ascii="Times New Roman" w:hAnsi="Times New Roman" w:cs="Times New Roman"/>
+          <w:kern w:val="0"/>
+          <w14:ligatures w14:val="none"/>
+        </w:rPr>
+        <w:t xml:space="preserve">foundation </w:t>
+      </w:r>
+      <w:r>
+        <w:rPr>
+          <w:rFonts w:ascii="Times New Roman" w:hAnsi="Times New Roman" w:cs="Times New Roman"/>
+          <w:kern w:val="0"/>
+          <w14:ligatures w14:val="none"/>
+        </w:rPr>
+        <w:t xml:space="preserve">for future fine-tuning, </w:t>
+      </w:r>
+      <w:r>
+        <w:rPr>
+          <w:rFonts w:ascii="Times New Roman" w:hAnsi="Times New Roman" w:cs="Times New Roman"/>
+          <w:kern w:val="0"/>
+          <w14:ligatures w14:val="none"/>
+        </w:rPr>
+        <w:t>and</w:t>
+      </w:r>
+      <w:r>
+        <w:rPr>
+          <w:rFonts w:ascii="Times New Roman" w:hAnsi="Times New Roman" w:cs="Times New Roman"/>
+          <w:kern w:val="0"/>
+          <w14:ligatures w14:val="none"/>
+        </w:rPr>
+        <w:t>ASR evaluation</w:t>
+      </w:r>
+      <w:r>
+        <w:rPr>
+          <w:rFonts w:ascii="Times New Roman" w:hAnsi="Times New Roman" w:cs="Times New Roman"/>
+          <w:kern w:val="0"/>
+          <w14:ligatures w14:val="none"/>
+        </w:rPr>
+        <w:t>.</w:t>
+      </w:r>
       <w:r>
         <w:rPr>
           <w:rFonts w:ascii="Times New Roman" w:hAnsi="Times New Roman" w:cs="Times New Roman"/>
@@ -240,95 +333,15 @@
           <w:kern w:val="0"/>
           <w14:ligatures w14:val="none"/>
         </w:rPr>
-        <w:t>endpoint</w:t>
-      </w:r>
-      <w:r>
-        <w:rPr>
-          <w:rFonts w:ascii="Times New Roman" w:hAnsi="Times New Roman" w:cs="Times New Roman"/>
-          <w:kern w:val="0"/>
-          <w14:ligatures w14:val="none"/>
-        </w:rPr>
-        <w:t xml:space="preserve"> to local models</w:t>
-      </w:r>
-      <w:r>
-        <w:rPr>
-          <w:rFonts w:ascii="Times New Roman" w:hAnsi="Times New Roman" w:cs="Times New Roman"/>
-          <w:kern w:val="0"/>
-          <w14:ligatures w14:val="none"/>
-        </w:rPr>
-        <w:t xml:space="preserve">. </w:t>
-      </w:r>
-      <w:r>
-        <w:rPr>
-          <w:rFonts w:ascii="Times New Roman" w:hAnsi="Times New Roman" w:cs="Times New Roman"/>
-          <w:kern w:val="0"/>
-          <w14:ligatures w14:val="none"/>
-        </w:rPr>
-        <w:t>I</w:t>
-      </w:r>
-      <w:r>
-        <w:rPr>
-          <w:rFonts w:ascii="Times New Roman" w:hAnsi="Times New Roman" w:cs="Times New Roman"/>
-          <w:kern w:val="0"/>
-          <w14:ligatures w14:val="none"/>
-        </w:rPr>
-        <w:t xml:space="preserve">t </w:t>
-      </w:r>
-      <w:r>
-        <w:rPr>
-          <w:rFonts w:ascii="Times New Roman" w:hAnsi="Times New Roman" w:cs="Times New Roman"/>
-          <w:kern w:val="0"/>
-          <w14:ligatures w14:val="none"/>
-        </w:rPr>
-        <w:t>sho</w:t>
-      </w:r>
-      <w:r>
-        <w:rPr>
-          <w:rFonts w:ascii="Times New Roman" w:hAnsi="Times New Roman" w:cs="Times New Roman"/>
-          <w:kern w:val="0"/>
-          <w14:ligatures w14:val="none"/>
-        </w:rPr>
-        <w:t>u</w:t>
-      </w:r>
-      <w:r>
-        <w:rPr>
-          <w:rFonts w:ascii="Times New Roman" w:hAnsi="Times New Roman" w:cs="Times New Roman"/>
-          <w:kern w:val="0"/>
-          <w14:ligatures w14:val="none"/>
-        </w:rPr>
-        <w:t xml:space="preserve">ld provide </w:t>
-      </w:r>
-      <w:r>
-        <w:rPr>
-          <w:rFonts w:ascii="Times New Roman" w:hAnsi="Times New Roman" w:cs="Times New Roman"/>
-          <w:kern w:val="0"/>
-          <w14:ligatures w14:val="none"/>
-        </w:rPr>
-        <w:t xml:space="preserve">a </w:t>
-      </w:r>
-      <w:r>
-        <w:rPr>
-          <w:rFonts w:ascii="Times New Roman" w:hAnsi="Times New Roman" w:cs="Times New Roman"/>
-          <w:kern w:val="0"/>
-          <w14:ligatures w14:val="none"/>
-        </w:rPr>
-        <w:t xml:space="preserve">foundation </w:t>
-      </w:r>
-      <w:r>
-        <w:rPr>
-          <w:rFonts w:ascii="Times New Roman" w:hAnsi="Times New Roman" w:cs="Times New Roman"/>
-          <w:kern w:val="0"/>
-          <w14:ligatures w14:val="none"/>
-        </w:rPr>
-        <w:t xml:space="preserve">for future fine-tuning, ASR evaluation, </w:t>
-      </w:r>
-      <w:r>
-        <w:rPr>
-          <w:rFonts w:ascii="Times New Roman" w:hAnsi="Times New Roman" w:cs="Times New Roman"/>
-          <w:kern w:val="0"/>
-          <w14:ligatures w14:val="none"/>
-        </w:rPr>
-        <w:t>so</w:t>
+        <w:t>S</w:t>
+      </w:r>
+      <w:r>
+        <w:rPr>
+          <w:rFonts w:ascii="Times New Roman" w:hAnsi="Times New Roman" w:cs="Times New Roman"/>
+          <w:kern w:val="0"/>
+          <w14:ligatures w14:val="none"/>
+        </w:rPr>
+        <w:t>o</w:t>
       </w:r>
       <w:r>
         <w:rPr>
@@ -1111,47 +1124,7 @@
           <w:lang w:val="en-US"/>
           <w14:ligatures w14:val="none"/>
         </w:rPr>
-        <w:t xml:space="preserve">Currently, I have successfully connected PAC to </w:t>
-      </w:r>
-      <w:proofErr w:type="spellStart"/>
-      <w:r>
-        <w:rPr>
-          <w:rFonts w:ascii="Times New Roman" w:hAnsi="Times New Roman" w:cs="Times New Roman"/>
-          <w:kern w:val="0"/>
-          <w:lang w:val="en-US"/>
-          <w14:ligatures w14:val="none"/>
-        </w:rPr>
-        <w:t>FastAPI</w:t>
-      </w:r>
-      <w:proofErr w:type="spellEnd"/>
-      <w:r>
-        <w:rPr>
-          <w:rFonts w:ascii="Times New Roman" w:hAnsi="Times New Roman" w:cs="Times New Roman"/>
-          <w:kern w:val="0"/>
-          <w:lang w:val="en-US"/>
-          <w14:ligatures w14:val="none"/>
-        </w:rPr>
-        <w:t xml:space="preserve">, but not yet from </w:t>
-      </w:r>
-      <w:proofErr w:type="spellStart"/>
-      <w:r>
-        <w:rPr>
-          <w:rFonts w:ascii="Times New Roman" w:hAnsi="Times New Roman" w:cs="Times New Roman"/>
-          <w:kern w:val="0"/>
-          <w:lang w:val="en-US"/>
-          <w14:ligatures w14:val="none"/>
-        </w:rPr>
-        <w:t>FastAPI</w:t>
-      </w:r>
-      <w:proofErr w:type="spellEnd"/>
-      <w:r>
-        <w:rPr>
-          <w:rFonts w:ascii="Times New Roman" w:hAnsi="Times New Roman" w:cs="Times New Roman"/>
-          <w:kern w:val="0"/>
-          <w:lang w:val="en-US"/>
-          <w14:ligatures w14:val="none"/>
-        </w:rPr>
-        <w:t xml:space="preserve"> </w:t>
+        <w:t xml:space="preserve">Currently, I have successfully connected PAC to FastAPI, but not yet from FastAPI </w:t>
       </w:r>
       <w:r>
         <w:rPr>
@@ -1509,13 +1482,22 @@
         <w:pStyle w:val="Heading2"/>
       </w:pPr>
       <w:r>
-        <w:t xml:space="preserve">High-Performance AI </w:t>
+        <w:t xml:space="preserve">Small </w:t>
+      </w:r>
+      <w:r>
+        <w:t xml:space="preserve">AI </w:t>
       </w:r>
       <w:r>
         <w:t xml:space="preserve">Machine </w:t>
       </w:r>
       <w:r>
-        <w:t>(5090 Workstation + Docker)</w:t>
+        <w:t>(</w:t>
+      </w:r>
+      <w:r>
+        <w:t>RTX-</w:t>
+      </w:r>
+      <w:r>
+        <w:t>5090 Workstation + Docker)</w:t>
       </w:r>
     </w:p>
     <w:p>
@@ -1575,16 +1557,14 @@
         </w:rPr>
         <w:t xml:space="preserve"> in a </w:t>
       </w:r>
-      <w:proofErr w:type="spellStart"/>
-      <w:r>
-        <w:rPr>
-          <w:rFonts w:ascii="Times New Roman" w:hAnsi="Times New Roman" w:cs="Times New Roman"/>
-          <w:kern w:val="0"/>
-          <w14:ligatures w14:val="none"/>
-        </w:rPr>
-        <w:t>cpu</w:t>
-      </w:r>
-      <w:proofErr w:type="spellEnd"/>
+      <w:r>
+        <w:rPr>
+          <w:rFonts w:ascii="Times New Roman" w:hAnsi="Times New Roman" w:cs="Times New Roman"/>
+          <w:kern w:val="0"/>
+          <w14:ligatures w14:val="none"/>
+        </w:rPr>
+        <w:t>CPU run</w:t>
+      </w:r>
       <w:r>
         <w:rPr>
           <w:rFonts w:ascii="Times New Roman" w:hAnsi="Times New Roman" w:cs="Times New Roman"/>
@@ -1651,7 +1631,39 @@
           <w:kern w:val="0"/>
           <w14:ligatures w14:val="none"/>
         </w:rPr>
-        <w:t>Built a mobile-ready Power Apps</w:t>
+        <w:t>Built</w:t>
+      </w:r>
+      <w:r>
+        <w:rPr>
+          <w:rFonts w:ascii="Times New Roman" w:hAnsi="Times New Roman" w:cs="Times New Roman"/>
+          <w:kern w:val="0"/>
+          <w14:ligatures w14:val="none"/>
+        </w:rPr>
+        <w:t xml:space="preserve"> working parts</w:t>
+      </w:r>
+      <w:r>
+        <w:rPr>
+          <w:rFonts w:ascii="Times New Roman" w:hAnsi="Times New Roman" w:cs="Times New Roman"/>
+          <w:kern w:val="0"/>
+          <w14:ligatures w14:val="none"/>
+        </w:rPr>
+        <w:t xml:space="preserve"> </w:t>
+      </w:r>
+      <w:r>
+        <w:rPr>
+          <w:rFonts w:ascii="Times New Roman" w:hAnsi="Times New Roman" w:cs="Times New Roman"/>
+          <w:kern w:val="0"/>
+          <w14:ligatures w14:val="none"/>
+        </w:rPr>
+        <w:t xml:space="preserve">of </w:t>
+      </w:r>
+      <w:r>
+        <w:rPr>
+          <w:rFonts w:ascii="Times New Roman" w:hAnsi="Times New Roman" w:cs="Times New Roman"/>
+          <w:kern w:val="0"/>
+          <w14:ligatures w14:val="none"/>
+        </w:rPr>
+        <w:t>a mobile-ready Power Apps</w:t>
       </w:r>
       <w:r>
         <w:rPr>
@@ -1735,16 +1747,14 @@
         </w:rPr>
         <w:t xml:space="preserve"> Logins are </w:t>
       </w:r>
-      <w:proofErr w:type="gramStart"/>
-      <w:r>
-        <w:rPr>
-          <w:rFonts w:ascii="Times New Roman" w:hAnsi="Times New Roman" w:cs="Times New Roman"/>
-          <w:kern w:val="0"/>
-          <w14:ligatures w14:val="none"/>
-        </w:rPr>
-        <w:t>handle</w:t>
-      </w:r>
-      <w:proofErr w:type="gramEnd"/>
+      <w:r>
+        <w:rPr>
+          <w:rFonts w:ascii="Times New Roman" w:hAnsi="Times New Roman" w:cs="Times New Roman"/>
+          <w:kern w:val="0"/>
+          <w14:ligatures w14:val="none"/>
+        </w:rPr>
+        <w:t>handled</w:t>
+      </w:r>
       <w:r>
         <w:rPr>
           <w:rFonts w:ascii="Times New Roman" w:hAnsi="Times New Roman" w:cs="Times New Roman"/>
@@ -1767,7 +1777,23 @@
           <w:kern w:val="0"/>
           <w14:ligatures w14:val="none"/>
         </w:rPr>
-        <w:t>data is saved to the local machine.</w:t>
+        <w:t>data is saved to the local machine</w:t>
+      </w:r>
+      <w:r>
+        <w:rPr>
+          <w:rFonts w:ascii="Times New Roman" w:hAnsi="Times New Roman" w:cs="Times New Roman"/>
+          <w:kern w:val="0"/>
+          <w14:ligatures w14:val="none"/>
+        </w:rPr>
+        <w:t xml:space="preserve"> and/or SharePoint</w:t>
+      </w:r>
+      <w:r>
+        <w:rPr>
+          <w:rFonts w:ascii="Times New Roman" w:hAnsi="Times New Roman" w:cs="Times New Roman"/>
+          <w:kern w:val="0"/>
+          <w14:ligatures w14:val="none"/>
+        </w:rPr>
+        <w:t>.</w:t>
       </w:r>
     </w:p>
     <w:p>
@@ -2008,13 +2034,8 @@
       <w:pPr>
         <w:pStyle w:val="Heading2"/>
       </w:pPr>
-      <w:proofErr w:type="spellStart"/>
-      <w:r>
-        <w:t>FastAPI</w:t>
-      </w:r>
-      <w:proofErr w:type="spellEnd"/>
-      <w:r>
-        <w:t xml:space="preserve"> Integration and Local Inference Testing (Current Work)</w:t>
+      <w:r>
+        <w:t>FastAPI Integration and Local Inference Testing (Current Work)</w:t>
       </w:r>
     </w:p>
     <w:p>
@@ -2040,9 +2061,64 @@
           <w:kern w:val="0"/>
           <w14:ligatures w14:val="none"/>
         </w:rPr>
-        <w:t xml:space="preserve"> a standalone </w:t>
-      </w:r>
-      <w:proofErr w:type="spellStart"/>
+        <w:t xml:space="preserve"> a standalone FastAPI </w:t>
+      </w:r>
+      <w:r>
+        <w:rPr>
+          <w:rFonts w:ascii="Times New Roman" w:hAnsi="Times New Roman" w:cs="Times New Roman"/>
+          <w:kern w:val="0"/>
+          <w14:ligatures w14:val="none"/>
+        </w:rPr>
+        <w:t>script</w:t>
+      </w:r>
+      <w:r>
+        <w:rPr>
+          <w:rFonts w:ascii="Times New Roman" w:hAnsi="Times New Roman" w:cs="Times New Roman"/>
+          <w:kern w:val="0"/>
+          <w14:ligatures w14:val="none"/>
+        </w:rPr>
+        <w:t xml:space="preserve"> for receiving audio, processing requests, and returning logs/output</w:t>
+      </w:r>
+      <w:r>
+        <w:rPr>
+          <w:rFonts w:ascii="Times New Roman" w:hAnsi="Times New Roman" w:cs="Times New Roman"/>
+          <w:kern w:val="0"/>
+          <w14:ligatures w14:val="none"/>
+        </w:rPr>
+        <w:t xml:space="preserve"> transcripts</w:t>
+      </w:r>
+      <w:r>
+        <w:rPr>
+          <w:rFonts w:ascii="Times New Roman" w:hAnsi="Times New Roman" w:cs="Times New Roman"/>
+          <w:kern w:val="0"/>
+          <w14:ligatures w14:val="none"/>
+        </w:rPr>
+        <w:t xml:space="preserve">. Began </w:t>
+      </w:r>
+      <w:r>
+        <w:rPr>
+          <w:rFonts w:ascii="Times New Roman" w:hAnsi="Times New Roman" w:cs="Times New Roman"/>
+          <w:kern w:val="0"/>
+          <w14:ligatures w14:val="none"/>
+        </w:rPr>
+        <w:t>devel</w:t>
+      </w:r>
+      <w:r>
+        <w:rPr>
+          <w:rFonts w:ascii="Times New Roman" w:hAnsi="Times New Roman" w:cs="Times New Roman"/>
+          <w:kern w:val="0"/>
+          <w14:ligatures w14:val="none"/>
+        </w:rPr>
+        <w:t xml:space="preserve">oping </w:t>
+      </w:r>
+      <w:r>
+        <w:rPr>
+          <w:rFonts w:ascii="Times New Roman" w:hAnsi="Times New Roman" w:cs="Times New Roman"/>
+          <w:kern w:val="0"/>
+          <w14:ligatures w14:val="none"/>
+        </w:rPr>
+        <w:t xml:space="preserve"> </w:t>
+      </w:r>
       <w:r>
         <w:rPr>
           <w:rFonts w:ascii="Times New Roman" w:hAnsi="Times New Roman" w:cs="Times New Roman"/>
@@ -2051,7 +2127,30 @@
         </w:rPr>
         <w:t>FastAPI</w:t>
       </w:r>
-      <w:proofErr w:type="spellEnd"/>
+      <w:r>
+        <w:rPr>
+          <w:rFonts w:ascii="Times New Roman" w:hAnsi="Times New Roman" w:cs="Times New Roman"/>
+          <w:kern w:val="0"/>
+          <w14:ligatures w14:val="none"/>
+        </w:rPr>
+        <w:t xml:space="preserve"> &gt;</w:t>
+      </w:r>
+      <w:r>
+        <w:rPr>
+          <w:rFonts w:ascii="Times New Roman" w:hAnsi="Times New Roman" w:cs="Times New Roman"/>
+          <w:kern w:val="0"/>
+          <w14:ligatures w14:val="none"/>
+        </w:rPr>
+        <w:t>PAD</w:t>
+      </w:r>
+      <w:r>
+        <w:rPr>
+          <w:rFonts w:ascii="Times New Roman" w:hAnsi="Times New Roman" w:cs="Times New Roman"/>
+          <w:kern w:val="0"/>
+          <w14:ligatures w14:val="none"/>
+        </w:rPr>
+        <w:t xml:space="preserve"> &gt; </w:t>
+      </w:r>
       <w:r>
         <w:rPr>
           <w:rFonts w:ascii="Times New Roman" w:hAnsi="Times New Roman" w:cs="Times New Roman"/>
@@ -2066,118 +2165,8 @@
           <w:kern w:val="0"/>
           <w14:ligatures w14:val="none"/>
         </w:rPr>
-        <w:t>script</w:t>
-      </w:r>
-      <w:r>
-        <w:rPr>
-          <w:rFonts w:ascii="Times New Roman" w:hAnsi="Times New Roman" w:cs="Times New Roman"/>
-          <w:kern w:val="0"/>
-          <w14:ligatures w14:val="none"/>
-        </w:rPr>
-        <w:t xml:space="preserve"> for receiving audio, processing requests, and returning logs/output</w:t>
-      </w:r>
-      <w:r>
-        <w:rPr>
-          <w:rFonts w:ascii="Times New Roman" w:hAnsi="Times New Roman" w:cs="Times New Roman"/>
-          <w:kern w:val="0"/>
-          <w14:ligatures w14:val="none"/>
-        </w:rPr>
-        <w:t xml:space="preserve"> transcripts</w:t>
-      </w:r>
-      <w:r>
-        <w:rPr>
-          <w:rFonts w:ascii="Times New Roman" w:hAnsi="Times New Roman" w:cs="Times New Roman"/>
-          <w:kern w:val="0"/>
-          <w14:ligatures w14:val="none"/>
-        </w:rPr>
-        <w:t xml:space="preserve">. Began </w:t>
-      </w:r>
-      <w:proofErr w:type="gramStart"/>
-      <w:r>
-        <w:rPr>
-          <w:rFonts w:ascii="Times New Roman" w:hAnsi="Times New Roman" w:cs="Times New Roman"/>
-          <w:kern w:val="0"/>
-          <w14:ligatures w14:val="none"/>
-        </w:rPr>
-        <w:t>devel</w:t>
-      </w:r>
-      <w:r>
-        <w:rPr>
-          <w:rFonts w:ascii="Times New Roman" w:hAnsi="Times New Roman" w:cs="Times New Roman"/>
-          <w:kern w:val="0"/>
-          <w14:ligatures w14:val="none"/>
-        </w:rPr>
-        <w:t xml:space="preserve">oping </w:t>
-      </w:r>
-      <w:r>
-        <w:rPr>
-          <w:rFonts w:ascii="Times New Roman" w:hAnsi="Times New Roman" w:cs="Times New Roman"/>
-          <w:kern w:val="0"/>
-          <w14:ligatures w14:val="none"/>
-        </w:rPr>
-        <w:t xml:space="preserve"> </w:t>
-      </w:r>
-      <w:proofErr w:type="spellStart"/>
-      <w:r>
-        <w:rPr>
-          <w:rFonts w:ascii="Times New Roman" w:hAnsi="Times New Roman" w:cs="Times New Roman"/>
-          <w:kern w:val="0"/>
-          <w14:ligatures w14:val="none"/>
-        </w:rPr>
-        <w:t>FastAPI</w:t>
-      </w:r>
-      <w:proofErr w:type="spellEnd"/>
-      <w:proofErr w:type="gramEnd"/>
-      <w:r>
-        <w:rPr>
-          <w:rFonts w:ascii="Times New Roman" w:hAnsi="Times New Roman" w:cs="Times New Roman"/>
-          <w:kern w:val="0"/>
-          <w14:ligatures w14:val="none"/>
-        </w:rPr>
-        <w:t xml:space="preserve"> &gt;</w:t>
-      </w:r>
-      <w:r>
-        <w:rPr>
-          <w:rFonts w:ascii="Times New Roman" w:hAnsi="Times New Roman" w:cs="Times New Roman"/>
-          <w:kern w:val="0"/>
-          <w14:ligatures w14:val="none"/>
-        </w:rPr>
-        <w:t>PAD</w:t>
-      </w:r>
-      <w:r>
-        <w:rPr>
-          <w:rFonts w:ascii="Times New Roman" w:hAnsi="Times New Roman" w:cs="Times New Roman"/>
-          <w:kern w:val="0"/>
-          <w14:ligatures w14:val="none"/>
-        </w:rPr>
-        <w:t xml:space="preserve"> </w:t>
-      </w:r>
-      <w:proofErr w:type="gramStart"/>
-      <w:r>
-        <w:rPr>
-          <w:rFonts w:ascii="Times New Roman" w:hAnsi="Times New Roman" w:cs="Times New Roman"/>
-          <w:kern w:val="0"/>
-          <w14:ligatures w14:val="none"/>
-        </w:rPr>
-        <w:t xml:space="preserve">&gt; </w:t>
-      </w:r>
-      <w:r>
-        <w:rPr>
-          <w:rFonts w:ascii="Times New Roman" w:hAnsi="Times New Roman" w:cs="Times New Roman"/>
-          <w:kern w:val="0"/>
-          <w14:ligatures w14:val="none"/>
-        </w:rPr>
-        <w:t xml:space="preserve"> </w:t>
-      </w:r>
-      <w:r>
-        <w:rPr>
-          <w:rFonts w:ascii="Times New Roman" w:hAnsi="Times New Roman" w:cs="Times New Roman"/>
-          <w:kern w:val="0"/>
-          <w14:ligatures w14:val="none"/>
-        </w:rPr>
         <w:t>Docker</w:t>
       </w:r>
-      <w:proofErr w:type="gramEnd"/>
       <w:r>
         <w:rPr>
           <w:rFonts w:ascii="Times New Roman" w:hAnsi="Times New Roman" w:cs="Times New Roman"/>

</xml_diff>